<commit_message>
Pia Exercises unit 07 BDA Schol project KPIs
</commit_message>
<xml_diff>
--- a/BigDataAplicado/Project-School/Project-Notes_Dirty.docx
+++ b/BigDataAplicado/Project-School/Project-Notes_Dirty.docx
@@ -122,6 +122,71 @@
       </w:pPr>
       <w:r>
         <w:t>Objetivo: sacar tres tablas (como en el examen)</w:t>
+      </w:r>
+    </w:p>
+    <w:p>
+      <w:r>
+        <w:br w:type="page"/>
+      </w:r>
+    </w:p>
+    <w:p>
+      <w:r>
+        <w:lastRenderedPageBreak/>
+        <w:t>22/02/2024</w:t>
+      </w:r>
+    </w:p>
+    <w:p>
+      <w:r>
+        <w:t>Codigos PAA</w:t>
+      </w:r>
+    </w:p>
+    <w:p>
+      <w:r>
+        <w:t>Los códigos PAA están dividios en tres partes</w:t>
+      </w:r>
+    </w:p>
+    <w:p>
+      <w:r>
+        <w:t>PAA-1A1</w:t>
+      </w:r>
+    </w:p>
+    <w:p>
+      <w:r>
+        <w:t>1 -&gt; Linea</w:t>
+      </w:r>
+    </w:p>
+    <w:p>
+      <w:r>
+        <w:t>A -&gt; Objetivo</w:t>
+      </w:r>
+    </w:p>
+    <w:p>
+      <w:r>
+        <w:t>1 -&gt; Indicador</w:t>
+      </w:r>
+    </w:p>
+    <w:p/>
+    <w:p>
+      <w:r>
+        <w:t>Cosdigos SQ</w:t>
+      </w:r>
+    </w:p>
+    <w:p>
+      <w:r>
+        <w:t>Los códigos SQ</w:t>
+      </w:r>
+    </w:p>
+    <w:p>
+      <w:r>
+        <w:t>IPC</w:t>
+      </w:r>
+      <w:r>
+        <w:t>04.02</w:t>
+      </w:r>
+    </w:p>
+    <w:p>
+      <w:r>
+        <w:t>PC02 -&gt; Proceso</w:t>
       </w:r>
     </w:p>
     <w:sectPr>

</xml_diff>